<commit_message>
continued work on docu
</commit_message>
<xml_diff>
--- a/Sprint_1/Stabile_Stromversorgung/X-COP-3_Doku_Final.docx
+++ b/Sprint_1/Stabile_Stromversorgung/X-COP-3_Doku_Final.docx
@@ -15,12 +15,44 @@
         <w:pStyle w:val="berschrift2"/>
       </w:pPr>
       <w:r>
-        <w:t>Task – “get the circuit plan” (“Schaltplan besorgen”)</w:t>
-      </w:r>
-    </w:p>
-    <w:p>
-      <w:r>
-        <w:t xml:space="preserve">To get the circuit plan we asked Mr. Strahnen if he could provide the files and data from the BumbleBee-Project (from the last Semester), what he then did of course. </w:t>
+        <w:t>Task – “get the circuit plan” (“</w:t>
+      </w:r>
+      <w:proofErr w:type="spellStart"/>
+      <w:r>
+        <w:t>Schaltplan</w:t>
+      </w:r>
+      <w:proofErr w:type="spellEnd"/>
+      <w:r>
+        <w:t xml:space="preserve"> </w:t>
+      </w:r>
+      <w:proofErr w:type="spellStart"/>
+      <w:r>
+        <w:t>besorgen</w:t>
+      </w:r>
+      <w:proofErr w:type="spellEnd"/>
+      <w:r>
+        <w:t>”)</w:t>
+      </w:r>
+    </w:p>
+    <w:p>
+      <w:r>
+        <w:t xml:space="preserve">To get the circuit plan we asked Mr. </w:t>
+      </w:r>
+      <w:proofErr w:type="spellStart"/>
+      <w:r>
+        <w:t>Strahnen</w:t>
+      </w:r>
+      <w:proofErr w:type="spellEnd"/>
+      <w:r>
+        <w:t xml:space="preserve"> if he could provide the files and data from the </w:t>
+      </w:r>
+      <w:proofErr w:type="spellStart"/>
+      <w:r>
+        <w:t>BumbleBee</w:t>
+      </w:r>
+      <w:proofErr w:type="spellEnd"/>
+      <w:r>
+        <w:t xml:space="preserve">-Project (from the last Semester), what he then did of course. </w:t>
       </w:r>
     </w:p>
     <w:p>
@@ -48,12 +80,42 @@
           <w:sz w:val="26"/>
           <w:szCs w:val="26"/>
         </w:rPr>
-        <w:t>Task – “check the board” (“Board 1:1 prüfen”)</w:t>
-      </w:r>
-    </w:p>
-    <w:p>
-      <w:r>
-        <w:t xml:space="preserve">We knew that the power supply circuit was generated with a web app by Texas Instruments ® called </w:t>
+        <w:t xml:space="preserve">Task – “check the board” (“Board 1:1 </w:t>
+      </w:r>
+      <w:proofErr w:type="spellStart"/>
+      <w:r>
+        <w:rPr>
+          <w:rFonts w:asciiTheme="majorHAnsi" w:eastAsiaTheme="majorEastAsia" w:hAnsiTheme="majorHAnsi" w:cstheme="majorBidi"/>
+          <w:b/>
+          <w:bCs/>
+          <w:color w:val="4F81BD" w:themeColor="accent1"/>
+          <w:sz w:val="26"/>
+          <w:szCs w:val="26"/>
+        </w:rPr>
+        <w:t>prüfen</w:t>
+      </w:r>
+      <w:proofErr w:type="spellEnd"/>
+      <w:r>
+        <w:rPr>
+          <w:rFonts w:asciiTheme="majorHAnsi" w:eastAsiaTheme="majorEastAsia" w:hAnsiTheme="majorHAnsi" w:cstheme="majorBidi"/>
+          <w:b/>
+          <w:bCs/>
+          <w:color w:val="4F81BD" w:themeColor="accent1"/>
+          <w:sz w:val="26"/>
+          <w:szCs w:val="26"/>
+        </w:rPr>
+        <w:t>”)</w:t>
+      </w:r>
+    </w:p>
+    <w:p>
+      <w:r>
+        <w:t xml:space="preserve">We knew that the power supply circuit was generated </w:t>
+      </w:r>
+      <w:r>
+        <w:t>by</w:t>
+      </w:r>
+      <w:r>
+        <w:t xml:space="preserve"> a web app by Texas Instruments ® called </w:t>
       </w:r>
       <w:r>
         <w:t>WEBENCH</w:t>
@@ -62,7 +124,13 @@
         <w:t>® System Power Architect. At first we created an account to use the tool and generated a new circuit plan</w:t>
       </w:r>
       <w:r>
-        <w:t xml:space="preserve"> with the following parameters:</w:t>
+        <w:t xml:space="preserve"> with the following </w:t>
+      </w:r>
+      <w:r>
+        <w:t xml:space="preserve">input </w:t>
+      </w:r>
+      <w:r>
+        <w:t>parameters:</w:t>
       </w:r>
     </w:p>
     <w:p>
@@ -73,8 +141,13 @@
           <w:numId w:val="1"/>
         </w:numPr>
       </w:pPr>
-      <w:r>
-        <w:t>V_in_max : 25 V</w:t>
+      <w:proofErr w:type="spellStart"/>
+      <w:r>
+        <w:t>V_in_max</w:t>
+      </w:r>
+      <w:proofErr w:type="spellEnd"/>
+      <w:r>
+        <w:t xml:space="preserve"> : 25 V</w:t>
       </w:r>
     </w:p>
     <w:p>
@@ -85,8 +158,13 @@
           <w:numId w:val="1"/>
         </w:numPr>
       </w:pPr>
-      <w:r>
-        <w:t>V_in_min : 13 V</w:t>
+      <w:proofErr w:type="spellStart"/>
+      <w:r>
+        <w:t>V_in_min</w:t>
+      </w:r>
+      <w:proofErr w:type="spellEnd"/>
+      <w:r>
+        <w:t xml:space="preserve"> : 13 V</w:t>
       </w:r>
     </w:p>
     <w:p>
@@ -97,8 +175,13 @@
           <w:numId w:val="1"/>
         </w:numPr>
       </w:pPr>
-      <w:r>
-        <w:t>V_out : 12 V</w:t>
+      <w:proofErr w:type="spellStart"/>
+      <w:r>
+        <w:t>V_out</w:t>
+      </w:r>
+      <w:proofErr w:type="spellEnd"/>
+      <w:r>
+        <w:t xml:space="preserve"> : 12 V</w:t>
       </w:r>
     </w:p>
     <w:p>
@@ -109,13 +192,34 @@
           <w:numId w:val="1"/>
         </w:numPr>
       </w:pPr>
-      <w:r>
-        <w:t>I_out : 5 A</w:t>
-      </w:r>
-    </w:p>
-    <w:p>
-      <w:r>
-        <w:t>These parameters are given by the maximum and minimum output of the accumulators (V_in) we use and the SoC-Board restrictions which are 12V input voltage and 3.5A output current. We added another 1.5</w:t>
+      <w:proofErr w:type="spellStart"/>
+      <w:r>
+        <w:t>I_out</w:t>
+      </w:r>
+      <w:proofErr w:type="spellEnd"/>
+      <w:r>
+        <w:t xml:space="preserve"> : 5 A</w:t>
+      </w:r>
+    </w:p>
+    <w:p>
+      <w:r>
+        <w:t>These parameters are given by the maximum and minimum output of the accumulators (</w:t>
+      </w:r>
+      <w:proofErr w:type="spellStart"/>
+      <w:r>
+        <w:t>V_in</w:t>
+      </w:r>
+      <w:proofErr w:type="spellEnd"/>
+      <w:r>
+        <w:t xml:space="preserve">) we use and the </w:t>
+      </w:r>
+      <w:proofErr w:type="spellStart"/>
+      <w:r>
+        <w:t>SoC</w:t>
+      </w:r>
+      <w:proofErr w:type="spellEnd"/>
+      <w:r>
+        <w:t>-Board restrictions which are 12V input voltage and 3.5A output current. We added another 1.5</w:t>
       </w:r>
       <w:r>
         <w:t>A for provision.</w:t>
@@ -128,13 +232,7 @@
     </w:p>
     <w:p>
       <w:r>
-        <w:t xml:space="preserve">The next step was to compare </w:t>
-      </w:r>
-      <w:r>
-        <w:t xml:space="preserve">all the </w:t>
-      </w:r>
-      <w:r>
-        <w:t>components and</w:t>
+        <w:t>The next step was to compare all the components and</w:t>
       </w:r>
       <w:r>
         <w:t xml:space="preserve"> the voltage control IC</w:t>
@@ -143,7 +241,13 @@
         <w:t xml:space="preserve">. There we saw that the last group, which designed and </w:t>
       </w:r>
       <w:r>
-        <w:t xml:space="preserve">populate </w:t>
+        <w:t>populate</w:t>
+      </w:r>
+      <w:r>
+        <w:t>d</w:t>
+      </w:r>
+      <w:r>
+        <w:t xml:space="preserve"> </w:t>
       </w:r>
       <w:r>
         <w:t xml:space="preserve">two </w:t>
@@ -152,25 +256,33 @@
         <w:t>circuit boards</w:t>
       </w:r>
       <w:r>
-        <w:t xml:space="preserve">, used different ICs on each of them. So this cannot be correct. </w:t>
-      </w:r>
-    </w:p>
-    <w:p>
-      <w:r>
-        <w:t xml:space="preserve">Other big error sources are the SMD parts. The problem with them is that we cannot easily test them. There for we bought all the parts in DIP norm and built the circuit on a plugboard. The </w:t>
+        <w:t xml:space="preserve">, used different ICs on each of them. So </w:t>
+      </w:r>
+      <w:r>
+        <w:t>at least one of the boards cannot work</w:t>
+      </w:r>
+      <w:r>
+        <w:t>.</w:t>
+      </w:r>
+      <w:r>
+        <w:t xml:space="preserve"> They also told us that when they tried to figure out the error, they probably destroyed some parts. </w:t>
+      </w:r>
+    </w:p>
+    <w:p>
+      <w:r>
+        <w:t>Big</w:t>
+      </w:r>
+      <w:r>
+        <w:t xml:space="preserve"> error sources are the SMD parts. The problem with them is that we cannot easily test them. There for we bought all the parts in DIP norm and built the circuit on a plugboard. The </w:t>
       </w:r>
       <w:r>
         <w:t>voltage control IC wasn’t available in DIP norm so we mounted it on an adapter to use it on the plug board.</w:t>
       </w:r>
+    </w:p>
+    <w:p>
       <w:bookmarkStart w:id="0" w:name="_GoBack"/>
       <w:bookmarkEnd w:id="0"/>
     </w:p>
-    <w:p>
-      <w:r>
-        <w:t>Improvement suggestions for the last board</w:t>
-      </w:r>
-    </w:p>
-    <w:p/>
     <w:sectPr>
       <w:pgSz w:w="11906" w:h="16838"/>
       <w:pgMar w:top="1417" w:right="1417" w:bottom="1134" w:left="1417" w:header="708" w:footer="708" w:gutter="0"/>

</xml_diff>